<commit_message>
Hopefully more effective .gitignore
</commit_message>
<xml_diff>
--- a/Instructions.docx
+++ b/Instructions.docx
@@ -108,779 +108,797 @@
         </w:rPr>
         <w:t>Notes:</w:t>
       </w:r>
-    </w:p>
-    <w:p>
-      <w:pPr>
-        <w:pStyle w:val="PlainText"/>
-        <w:tabs>
-          <w:tab w:val="left" w:pos="180"/>
-          <w:tab w:val="left" w:pos="360"/>
-        </w:tabs>
-        <w:rPr>
-          <w:rFonts w:ascii="Courier New" w:hAnsi="Courier New" w:cs="Courier New"/>
-        </w:rPr>
-      </w:pPr>
-      <w:r>
-        <w:rPr>
-          <w:rFonts w:ascii="Courier New" w:hAnsi="Courier New" w:cs="Courier New"/>
-        </w:rPr>
-        <w:tab/>
-      </w:r>
-      <w:r>
-        <w:rPr>
-          <w:rFonts w:ascii="Courier New" w:hAnsi="Courier New" w:cs="Courier New"/>
-        </w:rPr>
-        <w:t>- Only performs mathematical operations on floating point values</w:t>
-      </w:r>
-    </w:p>
-    <w:p>
-      <w:pPr>
-        <w:pStyle w:val="PlainText"/>
-        <w:tabs>
-          <w:tab w:val="left" w:pos="180"/>
-          <w:tab w:val="left" w:pos="360"/>
-        </w:tabs>
-        <w:rPr>
-          <w:rFonts w:ascii="Courier New" w:hAnsi="Courier New" w:cs="Courier New"/>
-        </w:rPr>
-      </w:pPr>
-      <w:r>
-        <w:rPr>
-          <w:rFonts w:ascii="Courier New" w:hAnsi="Courier New" w:cs="Courier New"/>
-        </w:rPr>
-        <w:tab/>
-      </w:r>
-      <w:r>
-        <w:rPr>
-          <w:rFonts w:ascii="Courier New" w:hAnsi="Courier New" w:cs="Courier New"/>
-        </w:rPr>
-        <w:t xml:space="preserve">- </w:t>
-      </w:r>
-      <w:proofErr w:type="spellStart"/>
-      <w:r>
-        <w:rPr>
-          <w:rFonts w:ascii="Courier New" w:hAnsi="Courier New" w:cs="Courier New"/>
-        </w:rPr>
-        <w:t>DataTypes</w:t>
-      </w:r>
-      <w:proofErr w:type="spellEnd"/>
-      <w:r>
-        <w:rPr>
-          <w:rFonts w:ascii="Courier New" w:hAnsi="Courier New" w:cs="Courier New"/>
-        </w:rPr>
-        <w:t xml:space="preserve">: </w:t>
-      </w:r>
-    </w:p>
-    <w:p>
-      <w:pPr>
-        <w:pStyle w:val="PlainText"/>
-        <w:tabs>
-          <w:tab w:val="left" w:pos="180"/>
-          <w:tab w:val="left" w:pos="360"/>
-        </w:tabs>
-        <w:rPr>
-          <w:rFonts w:ascii="Courier New" w:hAnsi="Courier New" w:cs="Courier New"/>
-        </w:rPr>
-      </w:pPr>
-      <w:r>
-        <w:rPr>
-          <w:rFonts w:ascii="Courier New" w:hAnsi="Courier New" w:cs="Courier New"/>
-        </w:rPr>
-        <w:t xml:space="preserve">  </w:t>
-      </w:r>
-      <w:r>
-        <w:rPr>
-          <w:rFonts w:ascii="Courier New" w:hAnsi="Courier New" w:cs="Courier New"/>
-        </w:rPr>
-        <w:tab/>
-      </w:r>
-      <w:r>
-        <w:rPr>
-          <w:rFonts w:ascii="Courier New" w:hAnsi="Courier New" w:cs="Courier New"/>
-        </w:rPr>
-        <w:t>- Floating point values</w:t>
-      </w:r>
-    </w:p>
-    <w:p>
-      <w:pPr>
-        <w:pStyle w:val="PlainText"/>
-        <w:tabs>
-          <w:tab w:val="left" w:pos="180"/>
-          <w:tab w:val="left" w:pos="360"/>
-        </w:tabs>
-        <w:rPr>
-          <w:rFonts w:ascii="Courier New" w:hAnsi="Courier New" w:cs="Courier New"/>
-        </w:rPr>
-      </w:pPr>
-      <w:r>
-        <w:rPr>
-          <w:rFonts w:ascii="Courier New" w:hAnsi="Courier New" w:cs="Courier New"/>
-        </w:rPr>
-        <w:t xml:space="preserve">  </w:t>
-      </w:r>
-      <w:r>
-        <w:rPr>
-          <w:rFonts w:ascii="Courier New" w:hAnsi="Courier New" w:cs="Courier New"/>
-        </w:rPr>
-        <w:tab/>
-      </w:r>
-      <w:r>
-        <w:rPr>
-          <w:rFonts w:ascii="Courier New" w:hAnsi="Courier New" w:cs="Courier New"/>
-        </w:rPr>
-        <w:t>- Register Addresses</w:t>
-      </w:r>
-    </w:p>
-    <w:p>
-      <w:pPr>
-        <w:pStyle w:val="PlainText"/>
-        <w:tabs>
-          <w:tab w:val="left" w:pos="180"/>
-          <w:tab w:val="left" w:pos="360"/>
-        </w:tabs>
-        <w:rPr>
-          <w:rFonts w:ascii="Courier New" w:hAnsi="Courier New" w:cs="Courier New"/>
-        </w:rPr>
-      </w:pPr>
-      <w:r>
-        <w:rPr>
-          <w:rFonts w:ascii="Courier New" w:hAnsi="Courier New" w:cs="Courier New"/>
-        </w:rPr>
-        <w:t xml:space="preserve">  </w:t>
-      </w:r>
-      <w:r>
-        <w:rPr>
-          <w:rFonts w:ascii="Courier New" w:hAnsi="Courier New" w:cs="Courier New"/>
-        </w:rPr>
-        <w:tab/>
-      </w:r>
-      <w:r>
-        <w:rPr>
-          <w:rFonts w:ascii="Courier New" w:hAnsi="Courier New" w:cs="Courier New"/>
-        </w:rPr>
-        <w:t>- Memory Addresses</w:t>
-      </w:r>
-    </w:p>
-    <w:p>
-      <w:pPr>
-        <w:pStyle w:val="PlainText"/>
-        <w:tabs>
-          <w:tab w:val="left" w:pos="180"/>
-          <w:tab w:val="left" w:pos="360"/>
-        </w:tabs>
-        <w:rPr>
-          <w:rFonts w:ascii="Courier New" w:hAnsi="Courier New" w:cs="Courier New"/>
-        </w:rPr>
-      </w:pPr>
-      <w:r>
-        <w:rPr>
-          <w:rFonts w:ascii="Courier New" w:hAnsi="Courier New" w:cs="Courier New"/>
-        </w:rPr>
-        <w:tab/>
-      </w:r>
-      <w:r>
-        <w:rPr>
-          <w:rFonts w:ascii="Courier New" w:hAnsi="Courier New" w:cs="Courier New"/>
-        </w:rPr>
-        <w:t>-Memory:</w:t>
-      </w:r>
-    </w:p>
-    <w:p>
-      <w:pPr>
-        <w:pStyle w:val="PlainText"/>
-        <w:tabs>
-          <w:tab w:val="left" w:pos="180"/>
-          <w:tab w:val="left" w:pos="360"/>
-        </w:tabs>
-        <w:rPr>
-          <w:rFonts w:ascii="Courier New" w:hAnsi="Courier New" w:cs="Courier New"/>
-        </w:rPr>
-      </w:pPr>
-      <w:r>
-        <w:rPr>
-          <w:rFonts w:ascii="Courier New" w:hAnsi="Courier New" w:cs="Courier New"/>
-        </w:rPr>
-        <w:t xml:space="preserve">  </w:t>
-      </w:r>
-      <w:r>
-        <w:rPr>
-          <w:rFonts w:ascii="Courier New" w:hAnsi="Courier New" w:cs="Courier New"/>
-        </w:rPr>
-        <w:tab/>
-      </w:r>
-      <w:r>
-        <w:rPr>
-          <w:rFonts w:ascii="Courier New" w:hAnsi="Courier New" w:cs="Courier New"/>
-        </w:rPr>
-        <w:t>- 1024 Addressable memory locations (32 bits each)</w:t>
-      </w:r>
-    </w:p>
-    <w:p>
-      <w:pPr>
-        <w:pStyle w:val="PlainText"/>
-        <w:tabs>
-          <w:tab w:val="left" w:pos="180"/>
-          <w:tab w:val="left" w:pos="360"/>
-        </w:tabs>
-        <w:rPr>
-          <w:rFonts w:ascii="Courier New" w:hAnsi="Courier New" w:cs="Courier New"/>
-        </w:rPr>
-      </w:pPr>
-      <w:r>
-        <w:rPr>
-          <w:rFonts w:ascii="Courier New" w:hAnsi="Courier New" w:cs="Courier New"/>
-        </w:rPr>
-        <w:t xml:space="preserve">  </w:t>
-      </w:r>
-      <w:r>
-        <w:rPr>
-          <w:rFonts w:ascii="Courier New" w:hAnsi="Courier New" w:cs="Courier New"/>
-        </w:rPr>
-        <w:tab/>
-      </w:r>
-      <w:r>
-        <w:rPr>
-          <w:rFonts w:ascii="Courier New" w:hAnsi="Courier New" w:cs="Courier New"/>
-        </w:rPr>
-        <w:t>- 16 Addressable registers (32 bits each)</w:t>
-      </w:r>
-    </w:p>
-    <w:p>
-      <w:pPr>
-        <w:pStyle w:val="PlainText"/>
-        <w:tabs>
-          <w:tab w:val="left" w:pos="180"/>
-          <w:tab w:val="left" w:pos="360"/>
-        </w:tabs>
-        <w:rPr>
-          <w:rFonts w:ascii="Courier New" w:hAnsi="Courier New" w:cs="Courier New"/>
-        </w:rPr>
-      </w:pPr>
-      <w:r>
-        <w:rPr>
-          <w:rFonts w:ascii="Courier New" w:hAnsi="Courier New" w:cs="Courier New"/>
-        </w:rPr>
-        <w:t xml:space="preserve"> </w:t>
-      </w:r>
-      <w:r>
-        <w:rPr>
-          <w:rFonts w:ascii="Courier New" w:hAnsi="Courier New" w:cs="Courier New"/>
-        </w:rPr>
-        <w:tab/>
-      </w:r>
-      <w:r>
-        <w:rPr>
-          <w:rFonts w:ascii="Courier New" w:hAnsi="Courier New" w:cs="Courier New"/>
-        </w:rPr>
-        <w:t>-Speeds:</w:t>
-      </w:r>
-    </w:p>
-    <w:p>
-      <w:pPr>
-        <w:pStyle w:val="PlainText"/>
-        <w:tabs>
-          <w:tab w:val="left" w:pos="180"/>
-          <w:tab w:val="left" w:pos="360"/>
-        </w:tabs>
-        <w:rPr>
-          <w:rFonts w:ascii="Courier New" w:hAnsi="Courier New" w:cs="Courier New"/>
-        </w:rPr>
-      </w:pPr>
-      <w:r>
-        <w:rPr>
-          <w:rFonts w:ascii="Courier New" w:hAnsi="Courier New" w:cs="Courier New"/>
-        </w:rPr>
-        <w:t xml:space="preserve">  </w:t>
-      </w:r>
-      <w:r>
-        <w:rPr>
-          <w:rFonts w:ascii="Courier New" w:hAnsi="Courier New" w:cs="Courier New"/>
-        </w:rPr>
-        <w:tab/>
-      </w:r>
-      <w:r>
-        <w:rPr>
-          <w:rFonts w:ascii="Courier New" w:hAnsi="Courier New" w:cs="Courier New"/>
-        </w:rPr>
-        <w:t>- Clock cycle: 100ns</w:t>
-      </w:r>
-    </w:p>
-    <w:p>
-      <w:pPr>
-        <w:pStyle w:val="PlainText"/>
-        <w:tabs>
-          <w:tab w:val="left" w:pos="180"/>
-          <w:tab w:val="left" w:pos="360"/>
-        </w:tabs>
-        <w:rPr>
-          <w:rFonts w:ascii="Courier New" w:hAnsi="Courier New" w:cs="Courier New"/>
-        </w:rPr>
-      </w:pPr>
-      <w:r>
-        <w:rPr>
-          <w:rFonts w:ascii="Courier New" w:hAnsi="Courier New" w:cs="Courier New"/>
-        </w:rPr>
-        <w:t xml:space="preserve">  </w:t>
-      </w:r>
-      <w:r>
-        <w:rPr>
-          <w:rFonts w:ascii="Courier New" w:hAnsi="Courier New" w:cs="Courier New"/>
-        </w:rPr>
-        <w:tab/>
-      </w:r>
-      <w:r>
-        <w:rPr>
-          <w:rFonts w:ascii="Courier New" w:hAnsi="Courier New" w:cs="Courier New"/>
-        </w:rPr>
-        <w:t>- Single ALU operation: 200ns</w:t>
-      </w:r>
-    </w:p>
-    <w:p>
-      <w:pPr>
-        <w:pStyle w:val="PlainText"/>
-        <w:tabs>
-          <w:tab w:val="left" w:pos="180"/>
-          <w:tab w:val="left" w:pos="360"/>
-        </w:tabs>
-        <w:rPr>
-          <w:rFonts w:ascii="Courier New" w:hAnsi="Courier New" w:cs="Courier New"/>
-        </w:rPr>
-      </w:pPr>
-      <w:r>
-        <w:rPr>
-          <w:rFonts w:ascii="Courier New" w:hAnsi="Courier New" w:cs="Courier New"/>
-        </w:rPr>
-        <w:t xml:space="preserve">  </w:t>
-      </w:r>
-      <w:r>
-        <w:rPr>
-          <w:rFonts w:ascii="Courier New" w:hAnsi="Courier New" w:cs="Courier New"/>
-        </w:rPr>
-        <w:tab/>
-      </w:r>
-      <w:r>
-        <w:rPr>
-          <w:rFonts w:ascii="Courier New" w:hAnsi="Courier New" w:cs="Courier New"/>
-        </w:rPr>
-        <w:t>- Register Read/Write: 100n</w:t>
-      </w:r>
-    </w:p>
-    <w:p>
-      <w:pPr>
-        <w:pStyle w:val="PlainText"/>
-        <w:tabs>
-          <w:tab w:val="left" w:pos="180"/>
-          <w:tab w:val="left" w:pos="360"/>
-        </w:tabs>
-        <w:rPr>
-          <w:rFonts w:ascii="Courier New" w:hAnsi="Courier New" w:cs="Courier New"/>
-        </w:rPr>
-      </w:pPr>
-      <w:r>
-        <w:rPr>
-          <w:rFonts w:ascii="Courier New" w:hAnsi="Courier New" w:cs="Courier New"/>
-        </w:rPr>
-        <w:t xml:space="preserve"> </w:t>
-      </w:r>
-      <w:r>
-        <w:rPr>
-          <w:rFonts w:ascii="Courier New" w:hAnsi="Courier New" w:cs="Courier New"/>
-        </w:rPr>
-        <w:tab/>
-      </w:r>
-      <w:r>
-        <w:rPr>
-          <w:rFonts w:ascii="Courier New" w:hAnsi="Courier New" w:cs="Courier New"/>
-        </w:rPr>
-        <w:tab/>
-      </w:r>
-      <w:r>
-        <w:rPr>
-          <w:rFonts w:ascii="Courier New" w:hAnsi="Courier New" w:cs="Courier New"/>
-        </w:rPr>
-        <w:t>- Memory Read/Write: 300ns</w:t>
-      </w:r>
-    </w:p>
-    <w:p>
-      <w:pPr>
-        <w:pStyle w:val="PlainText"/>
-        <w:tabs>
-          <w:tab w:val="left" w:pos="180"/>
-          <w:tab w:val="left" w:pos="360"/>
-        </w:tabs>
-        <w:rPr>
-          <w:rFonts w:ascii="Courier New" w:hAnsi="Courier New" w:cs="Courier New"/>
-        </w:rPr>
-      </w:pPr>
-      <w:r>
-        <w:rPr>
-          <w:rFonts w:ascii="Courier New" w:hAnsi="Courier New" w:cs="Courier New"/>
-        </w:rPr>
-        <w:t xml:space="preserve"> </w:t>
-      </w:r>
-      <w:r>
-        <w:rPr>
-          <w:rFonts w:ascii="Courier New" w:hAnsi="Courier New" w:cs="Courier New"/>
-        </w:rPr>
-        <w:tab/>
-      </w:r>
-      <w:r>
-        <w:rPr>
-          <w:rFonts w:ascii="Courier New" w:hAnsi="Courier New" w:cs="Courier New"/>
-        </w:rPr>
-        <w:t>- Condition Codes: Z N V E (CAPS = Used)</w:t>
-      </w:r>
-    </w:p>
-    <w:p>
-      <w:pPr>
-        <w:pStyle w:val="PlainText"/>
-        <w:tabs>
-          <w:tab w:val="left" w:pos="180"/>
-          <w:tab w:val="left" w:pos="360"/>
-        </w:tabs>
-        <w:rPr>
-          <w:rFonts w:ascii="Courier New" w:hAnsi="Courier New" w:cs="Courier New"/>
-        </w:rPr>
-      </w:pPr>
-      <w:r>
-        <w:rPr>
-          <w:rFonts w:ascii="Courier New" w:hAnsi="Courier New" w:cs="Courier New"/>
-        </w:rPr>
-        <w:t xml:space="preserve">  </w:t>
-      </w:r>
-      <w:r>
-        <w:rPr>
-          <w:rFonts w:ascii="Courier New" w:hAnsi="Courier New" w:cs="Courier New"/>
-        </w:rPr>
-        <w:tab/>
-      </w:r>
-      <w:r>
-        <w:rPr>
-          <w:rFonts w:ascii="Courier New" w:hAnsi="Courier New" w:cs="Courier New"/>
-        </w:rPr>
-        <w:t>- Z: Zero flag - set when operation results in a 0</w:t>
-      </w:r>
-    </w:p>
-    <w:p>
-      <w:pPr>
-        <w:pStyle w:val="PlainText"/>
-        <w:tabs>
-          <w:tab w:val="left" w:pos="180"/>
-          <w:tab w:val="left" w:pos="360"/>
-        </w:tabs>
-        <w:rPr>
-          <w:rFonts w:ascii="Courier New" w:hAnsi="Courier New" w:cs="Courier New"/>
-        </w:rPr>
-      </w:pPr>
-      <w:r>
-        <w:rPr>
-          <w:rFonts w:ascii="Courier New" w:hAnsi="Courier New" w:cs="Courier New"/>
-        </w:rPr>
-        <w:t xml:space="preserve">  </w:t>
-      </w:r>
-      <w:r>
-        <w:rPr>
-          <w:rFonts w:ascii="Courier New" w:hAnsi="Courier New" w:cs="Courier New"/>
-        </w:rPr>
-        <w:tab/>
-      </w:r>
-      <w:r>
-        <w:rPr>
-          <w:rFonts w:ascii="Courier New" w:hAnsi="Courier New" w:cs="Courier New"/>
-        </w:rPr>
-        <w:t>- N: Negative flag - set when operation results in a negative value</w:t>
-      </w:r>
-    </w:p>
-    <w:p>
-      <w:pPr>
-        <w:pStyle w:val="PlainText"/>
-        <w:tabs>
-          <w:tab w:val="left" w:pos="180"/>
-          <w:tab w:val="left" w:pos="360"/>
-        </w:tabs>
-        <w:rPr>
-          <w:rFonts w:ascii="Courier New" w:hAnsi="Courier New" w:cs="Courier New"/>
-        </w:rPr>
-      </w:pPr>
-      <w:r>
-        <w:rPr>
-          <w:rFonts w:ascii="Courier New" w:hAnsi="Courier New" w:cs="Courier New"/>
-        </w:rPr>
-        <w:tab/>
-      </w:r>
-      <w:r>
-        <w:rPr>
-          <w:rFonts w:ascii="Courier New" w:hAnsi="Courier New" w:cs="Courier New"/>
-        </w:rPr>
-        <w:tab/>
-      </w:r>
-      <w:r>
-        <w:rPr>
-          <w:rFonts w:ascii="Courier New" w:hAnsi="Courier New" w:cs="Courier New"/>
-        </w:rPr>
-        <w:t>- V: Overflow flag - set when operation results in an overflowed operation</w:t>
-      </w:r>
-    </w:p>
-    <w:p>
-      <w:pPr>
-        <w:pStyle w:val="PlainText"/>
-        <w:tabs>
-          <w:tab w:val="left" w:pos="180"/>
-          <w:tab w:val="left" w:pos="360"/>
-        </w:tabs>
-        <w:rPr>
-          <w:rFonts w:ascii="Courier New" w:hAnsi="Courier New" w:cs="Courier New"/>
-        </w:rPr>
-      </w:pPr>
-      <w:r>
-        <w:rPr>
-          <w:rFonts w:ascii="Courier New" w:hAnsi="Courier New" w:cs="Courier New"/>
-        </w:rPr>
-        <w:tab/>
-      </w:r>
-      <w:r>
-        <w:rPr>
-          <w:rFonts w:ascii="Courier New" w:hAnsi="Courier New" w:cs="Courier New"/>
-        </w:rPr>
-        <w:tab/>
-      </w:r>
-      <w:r>
-        <w:rPr>
-          <w:rFonts w:ascii="Courier New" w:hAnsi="Courier New" w:cs="Courier New"/>
-        </w:rPr>
-        <w:t>- E: Error flag - set when an operations results in an error</w:t>
-      </w:r>
-    </w:p>
-    <w:p>
-      <w:pPr>
-        <w:pStyle w:val="PlainText"/>
-        <w:tabs>
-          <w:tab w:val="left" w:pos="180"/>
-          <w:tab w:val="left" w:pos="360"/>
-        </w:tabs>
-        <w:rPr>
-          <w:rFonts w:ascii="Courier New" w:hAnsi="Courier New" w:cs="Courier New"/>
-        </w:rPr>
-      </w:pPr>
-      <w:r>
-        <w:rPr>
-          <w:rFonts w:ascii="Courier New" w:hAnsi="Courier New" w:cs="Courier New"/>
-        </w:rPr>
-        <w:tab/>
-      </w:r>
-      <w:r>
-        <w:rPr>
-          <w:rFonts w:ascii="Courier New" w:hAnsi="Courier New" w:cs="Courier New"/>
-        </w:rPr>
-        <w:t>- Conventions:</w:t>
-      </w:r>
-    </w:p>
-    <w:p>
-      <w:pPr>
-        <w:pStyle w:val="PlainText"/>
-        <w:tabs>
-          <w:tab w:val="left" w:pos="180"/>
-          <w:tab w:val="left" w:pos="360"/>
-        </w:tabs>
-        <w:rPr>
-          <w:rFonts w:ascii="Courier New" w:hAnsi="Courier New" w:cs="Courier New"/>
-        </w:rPr>
-      </w:pPr>
-      <w:r>
-        <w:rPr>
-          <w:rFonts w:ascii="Courier New" w:hAnsi="Courier New" w:cs="Courier New"/>
-        </w:rPr>
-        <w:tab/>
-      </w:r>
-      <w:r>
-        <w:rPr>
-          <w:rFonts w:ascii="Courier New" w:hAnsi="Courier New" w:cs="Courier New"/>
-        </w:rPr>
-        <w:tab/>
-      </w:r>
-      <w:r>
-        <w:rPr>
-          <w:rFonts w:ascii="Courier New" w:hAnsi="Courier New" w:cs="Courier New"/>
-        </w:rPr>
-        <w:t>- Rd signifies a destination register</w:t>
-      </w:r>
-    </w:p>
-    <w:p>
-      <w:pPr>
-        <w:pStyle w:val="PlainText"/>
-        <w:tabs>
-          <w:tab w:val="left" w:pos="180"/>
-          <w:tab w:val="left" w:pos="360"/>
-        </w:tabs>
-        <w:rPr>
-          <w:rFonts w:ascii="Courier New" w:hAnsi="Courier New" w:cs="Courier New"/>
-        </w:rPr>
-      </w:pPr>
-      <w:r>
-        <w:rPr>
-          <w:rFonts w:ascii="Courier New" w:hAnsi="Courier New" w:cs="Courier New"/>
-        </w:rPr>
-        <w:t xml:space="preserve"> </w:t>
-      </w:r>
-      <w:r>
-        <w:rPr>
-          <w:rFonts w:ascii="Courier New" w:hAnsi="Courier New" w:cs="Courier New"/>
-        </w:rPr>
-        <w:tab/>
-      </w:r>
-      <w:r>
-        <w:rPr>
-          <w:rFonts w:ascii="Courier New" w:hAnsi="Courier New" w:cs="Courier New"/>
-        </w:rPr>
-        <w:tab/>
-      </w:r>
-      <w:r>
-        <w:rPr>
-          <w:rFonts w:ascii="Courier New" w:hAnsi="Courier New" w:cs="Courier New"/>
-        </w:rPr>
-        <w:t xml:space="preserve">- Ri, </w:t>
-      </w:r>
-      <w:proofErr w:type="spellStart"/>
-      <w:r>
-        <w:rPr>
-          <w:rFonts w:ascii="Courier New" w:hAnsi="Courier New" w:cs="Courier New"/>
-        </w:rPr>
-        <w:t>Rj</w:t>
-      </w:r>
-      <w:proofErr w:type="spellEnd"/>
-      <w:r>
-        <w:rPr>
-          <w:rFonts w:ascii="Courier New" w:hAnsi="Courier New" w:cs="Courier New"/>
-        </w:rPr>
-        <w:t xml:space="preserve"> signify source registers</w:t>
-      </w:r>
-    </w:p>
-    <w:p>
-      <w:pPr>
-        <w:pStyle w:val="PlainText"/>
-        <w:tabs>
-          <w:tab w:val="left" w:pos="180"/>
-          <w:tab w:val="left" w:pos="360"/>
-        </w:tabs>
-        <w:rPr>
-          <w:rFonts w:ascii="Courier New" w:hAnsi="Courier New" w:cs="Courier New"/>
-        </w:rPr>
-      </w:pPr>
-      <w:r>
-        <w:rPr>
-          <w:rFonts w:ascii="Courier New" w:hAnsi="Courier New" w:cs="Courier New"/>
-        </w:rPr>
-        <w:t xml:space="preserve"> </w:t>
-      </w:r>
-      <w:r>
-        <w:rPr>
-          <w:rFonts w:ascii="Courier New" w:hAnsi="Courier New" w:cs="Courier New"/>
-        </w:rPr>
-        <w:tab/>
-      </w:r>
-      <w:r>
-        <w:rPr>
-          <w:rFonts w:ascii="Courier New" w:hAnsi="Courier New" w:cs="Courier New"/>
-        </w:rPr>
-        <w:tab/>
-      </w:r>
-      <w:r>
-        <w:rPr>
-          <w:rFonts w:ascii="Courier New" w:hAnsi="Courier New" w:cs="Courier New"/>
-        </w:rPr>
-        <w:t>- # precedes immediate values</w:t>
-      </w:r>
-    </w:p>
-    <w:p>
-      <w:pPr>
-        <w:pStyle w:val="PlainText"/>
-        <w:tabs>
-          <w:tab w:val="left" w:pos="180"/>
-          <w:tab w:val="left" w:pos="360"/>
-        </w:tabs>
-        <w:rPr>
-          <w:rFonts w:ascii="Courier New" w:hAnsi="Courier New" w:cs="Courier New"/>
-        </w:rPr>
-      </w:pPr>
-      <w:r>
-        <w:rPr>
-          <w:rFonts w:ascii="Courier New" w:hAnsi="Courier New" w:cs="Courier New"/>
-        </w:rPr>
-        <w:tab/>
-      </w:r>
-      <w:r>
-        <w:rPr>
-          <w:rFonts w:ascii="Courier New" w:hAnsi="Courier New" w:cs="Courier New"/>
-        </w:rPr>
-        <w:t>- Encoding format:</w:t>
-      </w:r>
-    </w:p>
-    <w:p>
-      <w:pPr>
-        <w:pStyle w:val="PlainText"/>
-        <w:tabs>
-          <w:tab w:val="left" w:pos="180"/>
-          <w:tab w:val="left" w:pos="360"/>
-        </w:tabs>
-        <w:rPr>
-          <w:rFonts w:ascii="Courier New" w:hAnsi="Courier New" w:cs="Courier New"/>
-        </w:rPr>
-      </w:pPr>
-      <w:r>
-        <w:rPr>
-          <w:rFonts w:ascii="Courier New" w:hAnsi="Courier New" w:cs="Courier New"/>
-        </w:rPr>
-        <w:tab/>
-      </w:r>
-      <w:r>
-        <w:rPr>
-          <w:rFonts w:ascii="Courier New" w:hAnsi="Courier New" w:cs="Courier New"/>
-        </w:rPr>
-        <w:tab/>
-      </w:r>
-      <w:r>
-        <w:rPr>
-          <w:rFonts w:ascii="Courier New" w:hAnsi="Courier New" w:cs="Courier New"/>
-        </w:rPr>
-        <w:t>- Instructions encoded with 5 bits</w:t>
-      </w:r>
-    </w:p>
-    <w:p>
-      <w:pPr>
-        <w:pStyle w:val="PlainText"/>
-        <w:tabs>
-          <w:tab w:val="left" w:pos="180"/>
-          <w:tab w:val="left" w:pos="360"/>
-        </w:tabs>
-        <w:rPr>
-          <w:rFonts w:ascii="Courier New" w:hAnsi="Courier New" w:cs="Courier New"/>
-        </w:rPr>
-      </w:pPr>
-      <w:r>
-        <w:rPr>
-          <w:rFonts w:ascii="Courier New" w:hAnsi="Courier New" w:cs="Courier New"/>
-        </w:rPr>
-        <w:tab/>
-      </w:r>
-      <w:r>
-        <w:rPr>
-          <w:rFonts w:ascii="Courier New" w:hAnsi="Courier New" w:cs="Courier New"/>
-        </w:rPr>
-        <w:tab/>
-      </w:r>
-      <w:r>
-        <w:rPr>
-          <w:rFonts w:ascii="Courier New" w:hAnsi="Courier New" w:cs="Courier New"/>
-        </w:rPr>
-        <w:t>- Registers addressed with 5 b</w:t>
-      </w:r>
       <w:bookmarkStart w:id="0" w:name="_GoBack"/>
       <w:bookmarkEnd w:id="0"/>
-      <w:r>
-        <w:rPr>
-          <w:rFonts w:ascii="Courier New" w:hAnsi="Courier New" w:cs="Courier New"/>
-        </w:rPr>
-        <w:t>its</w:t>
+    </w:p>
+    <w:p>
+      <w:pPr>
+        <w:pStyle w:val="PlainText"/>
+        <w:tabs>
+          <w:tab w:val="left" w:pos="180"/>
+          <w:tab w:val="left" w:pos="360"/>
+        </w:tabs>
+        <w:rPr>
+          <w:rFonts w:ascii="Courier New" w:hAnsi="Courier New" w:cs="Courier New"/>
+        </w:rPr>
+      </w:pPr>
+      <w:r>
+        <w:rPr>
+          <w:rFonts w:ascii="Courier New" w:hAnsi="Courier New" w:cs="Courier New"/>
+        </w:rPr>
+        <w:tab/>
+      </w:r>
+      <w:r>
+        <w:rPr>
+          <w:rFonts w:ascii="Courier New" w:hAnsi="Courier New" w:cs="Courier New"/>
+        </w:rPr>
+        <w:t xml:space="preserve">- </w:t>
+      </w:r>
+      <w:r>
+        <w:rPr>
+          <w:rFonts w:ascii="Courier New" w:hAnsi="Courier New" w:cs="Courier New"/>
+        </w:rPr>
+        <w:t>M</w:t>
+      </w:r>
+      <w:r>
+        <w:rPr>
+          <w:rFonts w:ascii="Courier New" w:hAnsi="Courier New" w:cs="Courier New"/>
+        </w:rPr>
+        <w:t>athematical operations on</w:t>
+      </w:r>
+      <w:r>
+        <w:rPr>
+          <w:rFonts w:ascii="Courier New" w:hAnsi="Courier New" w:cs="Courier New"/>
+        </w:rPr>
+        <w:t>ly performed on</w:t>
+      </w:r>
+      <w:r>
+        <w:rPr>
+          <w:rFonts w:ascii="Courier New" w:hAnsi="Courier New" w:cs="Courier New"/>
+        </w:rPr>
+        <w:t xml:space="preserve"> floating point values</w:t>
+      </w:r>
+    </w:p>
+    <w:p>
+      <w:pPr>
+        <w:pStyle w:val="PlainText"/>
+        <w:tabs>
+          <w:tab w:val="left" w:pos="180"/>
+          <w:tab w:val="left" w:pos="360"/>
+        </w:tabs>
+        <w:rPr>
+          <w:rFonts w:ascii="Courier New" w:hAnsi="Courier New" w:cs="Courier New"/>
+        </w:rPr>
+      </w:pPr>
+      <w:r>
+        <w:rPr>
+          <w:rFonts w:ascii="Courier New" w:hAnsi="Courier New" w:cs="Courier New"/>
+        </w:rPr>
+        <w:tab/>
+      </w:r>
+      <w:r>
+        <w:rPr>
+          <w:rFonts w:ascii="Courier New" w:hAnsi="Courier New" w:cs="Courier New"/>
+        </w:rPr>
+        <w:t xml:space="preserve">- </w:t>
+      </w:r>
+      <w:proofErr w:type="spellStart"/>
+      <w:r>
+        <w:rPr>
+          <w:rFonts w:ascii="Courier New" w:hAnsi="Courier New" w:cs="Courier New"/>
+        </w:rPr>
+        <w:t>DataTypes</w:t>
+      </w:r>
+      <w:proofErr w:type="spellEnd"/>
+      <w:r>
+        <w:rPr>
+          <w:rFonts w:ascii="Courier New" w:hAnsi="Courier New" w:cs="Courier New"/>
+        </w:rPr>
+        <w:t xml:space="preserve">: </w:t>
+      </w:r>
+    </w:p>
+    <w:p>
+      <w:pPr>
+        <w:pStyle w:val="PlainText"/>
+        <w:tabs>
+          <w:tab w:val="left" w:pos="180"/>
+          <w:tab w:val="left" w:pos="360"/>
+        </w:tabs>
+        <w:rPr>
+          <w:rFonts w:ascii="Courier New" w:hAnsi="Courier New" w:cs="Courier New"/>
+        </w:rPr>
+      </w:pPr>
+      <w:r>
+        <w:rPr>
+          <w:rFonts w:ascii="Courier New" w:hAnsi="Courier New" w:cs="Courier New"/>
+        </w:rPr>
+        <w:t xml:space="preserve">  </w:t>
+      </w:r>
+      <w:r>
+        <w:rPr>
+          <w:rFonts w:ascii="Courier New" w:hAnsi="Courier New" w:cs="Courier New"/>
+        </w:rPr>
+        <w:tab/>
+      </w:r>
+      <w:r>
+        <w:rPr>
+          <w:rFonts w:ascii="Courier New" w:hAnsi="Courier New" w:cs="Courier New"/>
+        </w:rPr>
+        <w:t>- Floating point values</w:t>
+      </w:r>
+    </w:p>
+    <w:p>
+      <w:pPr>
+        <w:pStyle w:val="PlainText"/>
+        <w:tabs>
+          <w:tab w:val="left" w:pos="180"/>
+          <w:tab w:val="left" w:pos="360"/>
+        </w:tabs>
+        <w:rPr>
+          <w:rFonts w:ascii="Courier New" w:hAnsi="Courier New" w:cs="Courier New"/>
+        </w:rPr>
+      </w:pPr>
+      <w:r>
+        <w:rPr>
+          <w:rFonts w:ascii="Courier New" w:hAnsi="Courier New" w:cs="Courier New"/>
+        </w:rPr>
+        <w:t xml:space="preserve">  </w:t>
+      </w:r>
+      <w:r>
+        <w:rPr>
+          <w:rFonts w:ascii="Courier New" w:hAnsi="Courier New" w:cs="Courier New"/>
+        </w:rPr>
+        <w:tab/>
+      </w:r>
+      <w:r>
+        <w:rPr>
+          <w:rFonts w:ascii="Courier New" w:hAnsi="Courier New" w:cs="Courier New"/>
+        </w:rPr>
+        <w:t>- Register Addresses</w:t>
+      </w:r>
+    </w:p>
+    <w:p>
+      <w:pPr>
+        <w:pStyle w:val="PlainText"/>
+        <w:tabs>
+          <w:tab w:val="left" w:pos="180"/>
+          <w:tab w:val="left" w:pos="360"/>
+        </w:tabs>
+        <w:rPr>
+          <w:rFonts w:ascii="Courier New" w:hAnsi="Courier New" w:cs="Courier New"/>
+        </w:rPr>
+      </w:pPr>
+      <w:r>
+        <w:rPr>
+          <w:rFonts w:ascii="Courier New" w:hAnsi="Courier New" w:cs="Courier New"/>
+        </w:rPr>
+        <w:t xml:space="preserve">  </w:t>
+      </w:r>
+      <w:r>
+        <w:rPr>
+          <w:rFonts w:ascii="Courier New" w:hAnsi="Courier New" w:cs="Courier New"/>
+        </w:rPr>
+        <w:tab/>
+      </w:r>
+      <w:r>
+        <w:rPr>
+          <w:rFonts w:ascii="Courier New" w:hAnsi="Courier New" w:cs="Courier New"/>
+        </w:rPr>
+        <w:t>- Memory Addresses</w:t>
+      </w:r>
+    </w:p>
+    <w:p>
+      <w:pPr>
+        <w:pStyle w:val="PlainText"/>
+        <w:tabs>
+          <w:tab w:val="left" w:pos="180"/>
+          <w:tab w:val="left" w:pos="360"/>
+        </w:tabs>
+        <w:rPr>
+          <w:rFonts w:ascii="Courier New" w:hAnsi="Courier New" w:cs="Courier New"/>
+        </w:rPr>
+      </w:pPr>
+      <w:r>
+        <w:rPr>
+          <w:rFonts w:ascii="Courier New" w:hAnsi="Courier New" w:cs="Courier New"/>
+        </w:rPr>
+        <w:tab/>
+      </w:r>
+      <w:r>
+        <w:rPr>
+          <w:rFonts w:ascii="Courier New" w:hAnsi="Courier New" w:cs="Courier New"/>
+        </w:rPr>
+        <w:t>-Memory:</w:t>
+      </w:r>
+    </w:p>
+    <w:p>
+      <w:pPr>
+        <w:pStyle w:val="PlainText"/>
+        <w:tabs>
+          <w:tab w:val="left" w:pos="180"/>
+          <w:tab w:val="left" w:pos="360"/>
+        </w:tabs>
+        <w:rPr>
+          <w:rFonts w:ascii="Courier New" w:hAnsi="Courier New" w:cs="Courier New"/>
+        </w:rPr>
+      </w:pPr>
+      <w:r>
+        <w:rPr>
+          <w:rFonts w:ascii="Courier New" w:hAnsi="Courier New" w:cs="Courier New"/>
+        </w:rPr>
+        <w:t xml:space="preserve">  </w:t>
+      </w:r>
+      <w:r>
+        <w:rPr>
+          <w:rFonts w:ascii="Courier New" w:hAnsi="Courier New" w:cs="Courier New"/>
+        </w:rPr>
+        <w:tab/>
+      </w:r>
+      <w:r>
+        <w:rPr>
+          <w:rFonts w:ascii="Courier New" w:hAnsi="Courier New" w:cs="Courier New"/>
+        </w:rPr>
+        <w:t>- 1024 Addressable memory locations (32 bits each)</w:t>
+      </w:r>
+    </w:p>
+    <w:p>
+      <w:pPr>
+        <w:pStyle w:val="PlainText"/>
+        <w:tabs>
+          <w:tab w:val="left" w:pos="180"/>
+          <w:tab w:val="left" w:pos="360"/>
+        </w:tabs>
+        <w:rPr>
+          <w:rFonts w:ascii="Courier New" w:hAnsi="Courier New" w:cs="Courier New"/>
+        </w:rPr>
+      </w:pPr>
+      <w:r>
+        <w:rPr>
+          <w:rFonts w:ascii="Courier New" w:hAnsi="Courier New" w:cs="Courier New"/>
+        </w:rPr>
+        <w:t xml:space="preserve">  </w:t>
+      </w:r>
+      <w:r>
+        <w:rPr>
+          <w:rFonts w:ascii="Courier New" w:hAnsi="Courier New" w:cs="Courier New"/>
+        </w:rPr>
+        <w:tab/>
+      </w:r>
+      <w:r>
+        <w:rPr>
+          <w:rFonts w:ascii="Courier New" w:hAnsi="Courier New" w:cs="Courier New"/>
+        </w:rPr>
+        <w:t>- 16 Addressable registers (32 bits each)</w:t>
+      </w:r>
+    </w:p>
+    <w:p>
+      <w:pPr>
+        <w:pStyle w:val="PlainText"/>
+        <w:tabs>
+          <w:tab w:val="left" w:pos="180"/>
+          <w:tab w:val="left" w:pos="360"/>
+        </w:tabs>
+        <w:rPr>
+          <w:rFonts w:ascii="Courier New" w:hAnsi="Courier New" w:cs="Courier New"/>
+        </w:rPr>
+      </w:pPr>
+      <w:r>
+        <w:rPr>
+          <w:rFonts w:ascii="Courier New" w:hAnsi="Courier New" w:cs="Courier New"/>
+        </w:rPr>
+        <w:t xml:space="preserve"> </w:t>
+      </w:r>
+      <w:r>
+        <w:rPr>
+          <w:rFonts w:ascii="Courier New" w:hAnsi="Courier New" w:cs="Courier New"/>
+        </w:rPr>
+        <w:tab/>
+      </w:r>
+      <w:r>
+        <w:rPr>
+          <w:rFonts w:ascii="Courier New" w:hAnsi="Courier New" w:cs="Courier New"/>
+        </w:rPr>
+        <w:t>-Speeds:</w:t>
+      </w:r>
+    </w:p>
+    <w:p>
+      <w:pPr>
+        <w:pStyle w:val="PlainText"/>
+        <w:tabs>
+          <w:tab w:val="left" w:pos="180"/>
+          <w:tab w:val="left" w:pos="360"/>
+        </w:tabs>
+        <w:rPr>
+          <w:rFonts w:ascii="Courier New" w:hAnsi="Courier New" w:cs="Courier New"/>
+        </w:rPr>
+      </w:pPr>
+      <w:r>
+        <w:rPr>
+          <w:rFonts w:ascii="Courier New" w:hAnsi="Courier New" w:cs="Courier New"/>
+        </w:rPr>
+        <w:t xml:space="preserve">  </w:t>
+      </w:r>
+      <w:r>
+        <w:rPr>
+          <w:rFonts w:ascii="Courier New" w:hAnsi="Courier New" w:cs="Courier New"/>
+        </w:rPr>
+        <w:tab/>
+      </w:r>
+      <w:r>
+        <w:rPr>
+          <w:rFonts w:ascii="Courier New" w:hAnsi="Courier New" w:cs="Courier New"/>
+        </w:rPr>
+        <w:t>- Clock cycle: 100ns</w:t>
+      </w:r>
+    </w:p>
+    <w:p>
+      <w:pPr>
+        <w:pStyle w:val="PlainText"/>
+        <w:tabs>
+          <w:tab w:val="left" w:pos="180"/>
+          <w:tab w:val="left" w:pos="360"/>
+        </w:tabs>
+        <w:rPr>
+          <w:rFonts w:ascii="Courier New" w:hAnsi="Courier New" w:cs="Courier New"/>
+        </w:rPr>
+      </w:pPr>
+      <w:r>
+        <w:rPr>
+          <w:rFonts w:ascii="Courier New" w:hAnsi="Courier New" w:cs="Courier New"/>
+        </w:rPr>
+        <w:t xml:space="preserve">  </w:t>
+      </w:r>
+      <w:r>
+        <w:rPr>
+          <w:rFonts w:ascii="Courier New" w:hAnsi="Courier New" w:cs="Courier New"/>
+        </w:rPr>
+        <w:tab/>
+      </w:r>
+      <w:r>
+        <w:rPr>
+          <w:rFonts w:ascii="Courier New" w:hAnsi="Courier New" w:cs="Courier New"/>
+        </w:rPr>
+        <w:t>- Single ALU operation: 200ns</w:t>
+      </w:r>
+    </w:p>
+    <w:p>
+      <w:pPr>
+        <w:pStyle w:val="PlainText"/>
+        <w:tabs>
+          <w:tab w:val="left" w:pos="180"/>
+          <w:tab w:val="left" w:pos="360"/>
+        </w:tabs>
+        <w:rPr>
+          <w:rFonts w:ascii="Courier New" w:hAnsi="Courier New" w:cs="Courier New"/>
+        </w:rPr>
+      </w:pPr>
+      <w:r>
+        <w:rPr>
+          <w:rFonts w:ascii="Courier New" w:hAnsi="Courier New" w:cs="Courier New"/>
+        </w:rPr>
+        <w:t xml:space="preserve">  </w:t>
+      </w:r>
+      <w:r>
+        <w:rPr>
+          <w:rFonts w:ascii="Courier New" w:hAnsi="Courier New" w:cs="Courier New"/>
+        </w:rPr>
+        <w:tab/>
+      </w:r>
+      <w:r>
+        <w:rPr>
+          <w:rFonts w:ascii="Courier New" w:hAnsi="Courier New" w:cs="Courier New"/>
+        </w:rPr>
+        <w:t>- Register Read/Write: 100n</w:t>
+      </w:r>
+    </w:p>
+    <w:p>
+      <w:pPr>
+        <w:pStyle w:val="PlainText"/>
+        <w:tabs>
+          <w:tab w:val="left" w:pos="180"/>
+          <w:tab w:val="left" w:pos="360"/>
+        </w:tabs>
+        <w:rPr>
+          <w:rFonts w:ascii="Courier New" w:hAnsi="Courier New" w:cs="Courier New"/>
+        </w:rPr>
+      </w:pPr>
+      <w:r>
+        <w:rPr>
+          <w:rFonts w:ascii="Courier New" w:hAnsi="Courier New" w:cs="Courier New"/>
+        </w:rPr>
+        <w:t xml:space="preserve"> </w:t>
+      </w:r>
+      <w:r>
+        <w:rPr>
+          <w:rFonts w:ascii="Courier New" w:hAnsi="Courier New" w:cs="Courier New"/>
+        </w:rPr>
+        <w:tab/>
+      </w:r>
+      <w:r>
+        <w:rPr>
+          <w:rFonts w:ascii="Courier New" w:hAnsi="Courier New" w:cs="Courier New"/>
+        </w:rPr>
+        <w:tab/>
+      </w:r>
+      <w:r>
+        <w:rPr>
+          <w:rFonts w:ascii="Courier New" w:hAnsi="Courier New" w:cs="Courier New"/>
+        </w:rPr>
+        <w:t>- Memory Read/Write: 300ns</w:t>
+      </w:r>
+    </w:p>
+    <w:p>
+      <w:pPr>
+        <w:pStyle w:val="PlainText"/>
+        <w:tabs>
+          <w:tab w:val="left" w:pos="180"/>
+          <w:tab w:val="left" w:pos="360"/>
+        </w:tabs>
+        <w:rPr>
+          <w:rFonts w:ascii="Courier New" w:hAnsi="Courier New" w:cs="Courier New"/>
+        </w:rPr>
+      </w:pPr>
+      <w:r>
+        <w:rPr>
+          <w:rFonts w:ascii="Courier New" w:hAnsi="Courier New" w:cs="Courier New"/>
+        </w:rPr>
+        <w:t xml:space="preserve"> </w:t>
+      </w:r>
+      <w:r>
+        <w:rPr>
+          <w:rFonts w:ascii="Courier New" w:hAnsi="Courier New" w:cs="Courier New"/>
+        </w:rPr>
+        <w:tab/>
+      </w:r>
+      <w:r>
+        <w:rPr>
+          <w:rFonts w:ascii="Courier New" w:hAnsi="Courier New" w:cs="Courier New"/>
+        </w:rPr>
+        <w:t>- Condition Codes: Z N V E (CAPS = Used)</w:t>
+      </w:r>
+    </w:p>
+    <w:p>
+      <w:pPr>
+        <w:pStyle w:val="PlainText"/>
+        <w:tabs>
+          <w:tab w:val="left" w:pos="180"/>
+          <w:tab w:val="left" w:pos="360"/>
+        </w:tabs>
+        <w:rPr>
+          <w:rFonts w:ascii="Courier New" w:hAnsi="Courier New" w:cs="Courier New"/>
+        </w:rPr>
+      </w:pPr>
+      <w:r>
+        <w:rPr>
+          <w:rFonts w:ascii="Courier New" w:hAnsi="Courier New" w:cs="Courier New"/>
+        </w:rPr>
+        <w:t xml:space="preserve">  </w:t>
+      </w:r>
+      <w:r>
+        <w:rPr>
+          <w:rFonts w:ascii="Courier New" w:hAnsi="Courier New" w:cs="Courier New"/>
+        </w:rPr>
+        <w:tab/>
+      </w:r>
+      <w:r>
+        <w:rPr>
+          <w:rFonts w:ascii="Courier New" w:hAnsi="Courier New" w:cs="Courier New"/>
+        </w:rPr>
+        <w:t>- Z: Zero flag - set when operation results in a 0</w:t>
+      </w:r>
+    </w:p>
+    <w:p>
+      <w:pPr>
+        <w:pStyle w:val="PlainText"/>
+        <w:tabs>
+          <w:tab w:val="left" w:pos="180"/>
+          <w:tab w:val="left" w:pos="360"/>
+        </w:tabs>
+        <w:rPr>
+          <w:rFonts w:ascii="Courier New" w:hAnsi="Courier New" w:cs="Courier New"/>
+        </w:rPr>
+      </w:pPr>
+      <w:r>
+        <w:rPr>
+          <w:rFonts w:ascii="Courier New" w:hAnsi="Courier New" w:cs="Courier New"/>
+        </w:rPr>
+        <w:t xml:space="preserve">  </w:t>
+      </w:r>
+      <w:r>
+        <w:rPr>
+          <w:rFonts w:ascii="Courier New" w:hAnsi="Courier New" w:cs="Courier New"/>
+        </w:rPr>
+        <w:tab/>
+      </w:r>
+      <w:r>
+        <w:rPr>
+          <w:rFonts w:ascii="Courier New" w:hAnsi="Courier New" w:cs="Courier New"/>
+        </w:rPr>
+        <w:t>- N: Negative flag - set when operation results in a negative value</w:t>
+      </w:r>
+    </w:p>
+    <w:p>
+      <w:pPr>
+        <w:pStyle w:val="PlainText"/>
+        <w:tabs>
+          <w:tab w:val="left" w:pos="180"/>
+          <w:tab w:val="left" w:pos="360"/>
+        </w:tabs>
+        <w:rPr>
+          <w:rFonts w:ascii="Courier New" w:hAnsi="Courier New" w:cs="Courier New"/>
+        </w:rPr>
+      </w:pPr>
+      <w:r>
+        <w:rPr>
+          <w:rFonts w:ascii="Courier New" w:hAnsi="Courier New" w:cs="Courier New"/>
+        </w:rPr>
+        <w:tab/>
+      </w:r>
+      <w:r>
+        <w:rPr>
+          <w:rFonts w:ascii="Courier New" w:hAnsi="Courier New" w:cs="Courier New"/>
+        </w:rPr>
+        <w:tab/>
+      </w:r>
+      <w:r>
+        <w:rPr>
+          <w:rFonts w:ascii="Courier New" w:hAnsi="Courier New" w:cs="Courier New"/>
+        </w:rPr>
+        <w:t>- V: Overflow flag - set when operation results in an overflowed operation</w:t>
+      </w:r>
+    </w:p>
+    <w:p>
+      <w:pPr>
+        <w:pStyle w:val="PlainText"/>
+        <w:tabs>
+          <w:tab w:val="left" w:pos="180"/>
+          <w:tab w:val="left" w:pos="360"/>
+        </w:tabs>
+        <w:rPr>
+          <w:rFonts w:ascii="Courier New" w:hAnsi="Courier New" w:cs="Courier New"/>
+        </w:rPr>
+      </w:pPr>
+      <w:r>
+        <w:rPr>
+          <w:rFonts w:ascii="Courier New" w:hAnsi="Courier New" w:cs="Courier New"/>
+        </w:rPr>
+        <w:tab/>
+      </w:r>
+      <w:r>
+        <w:rPr>
+          <w:rFonts w:ascii="Courier New" w:hAnsi="Courier New" w:cs="Courier New"/>
+        </w:rPr>
+        <w:tab/>
+      </w:r>
+      <w:r>
+        <w:rPr>
+          <w:rFonts w:ascii="Courier New" w:hAnsi="Courier New" w:cs="Courier New"/>
+        </w:rPr>
+        <w:t>- E: Error flag - set when an operations results in an error</w:t>
+      </w:r>
+    </w:p>
+    <w:p>
+      <w:pPr>
+        <w:pStyle w:val="PlainText"/>
+        <w:tabs>
+          <w:tab w:val="left" w:pos="180"/>
+          <w:tab w:val="left" w:pos="360"/>
+        </w:tabs>
+        <w:rPr>
+          <w:rFonts w:ascii="Courier New" w:hAnsi="Courier New" w:cs="Courier New"/>
+        </w:rPr>
+      </w:pPr>
+      <w:r>
+        <w:rPr>
+          <w:rFonts w:ascii="Courier New" w:hAnsi="Courier New" w:cs="Courier New"/>
+        </w:rPr>
+        <w:tab/>
+      </w:r>
+      <w:r>
+        <w:rPr>
+          <w:rFonts w:ascii="Courier New" w:hAnsi="Courier New" w:cs="Courier New"/>
+        </w:rPr>
+        <w:t>- Conventions:</w:t>
+      </w:r>
+    </w:p>
+    <w:p>
+      <w:pPr>
+        <w:pStyle w:val="PlainText"/>
+        <w:tabs>
+          <w:tab w:val="left" w:pos="180"/>
+          <w:tab w:val="left" w:pos="360"/>
+        </w:tabs>
+        <w:rPr>
+          <w:rFonts w:ascii="Courier New" w:hAnsi="Courier New" w:cs="Courier New"/>
+        </w:rPr>
+      </w:pPr>
+      <w:r>
+        <w:rPr>
+          <w:rFonts w:ascii="Courier New" w:hAnsi="Courier New" w:cs="Courier New"/>
+        </w:rPr>
+        <w:tab/>
+      </w:r>
+      <w:r>
+        <w:rPr>
+          <w:rFonts w:ascii="Courier New" w:hAnsi="Courier New" w:cs="Courier New"/>
+        </w:rPr>
+        <w:tab/>
+      </w:r>
+      <w:r>
+        <w:rPr>
+          <w:rFonts w:ascii="Courier New" w:hAnsi="Courier New" w:cs="Courier New"/>
+        </w:rPr>
+        <w:t>- Rd signifies a destination register</w:t>
+      </w:r>
+    </w:p>
+    <w:p>
+      <w:pPr>
+        <w:pStyle w:val="PlainText"/>
+        <w:tabs>
+          <w:tab w:val="left" w:pos="180"/>
+          <w:tab w:val="left" w:pos="360"/>
+        </w:tabs>
+        <w:rPr>
+          <w:rFonts w:ascii="Courier New" w:hAnsi="Courier New" w:cs="Courier New"/>
+        </w:rPr>
+      </w:pPr>
+      <w:r>
+        <w:rPr>
+          <w:rFonts w:ascii="Courier New" w:hAnsi="Courier New" w:cs="Courier New"/>
+        </w:rPr>
+        <w:t xml:space="preserve"> </w:t>
+      </w:r>
+      <w:r>
+        <w:rPr>
+          <w:rFonts w:ascii="Courier New" w:hAnsi="Courier New" w:cs="Courier New"/>
+        </w:rPr>
+        <w:tab/>
+      </w:r>
+      <w:r>
+        <w:rPr>
+          <w:rFonts w:ascii="Courier New" w:hAnsi="Courier New" w:cs="Courier New"/>
+        </w:rPr>
+        <w:tab/>
+      </w:r>
+      <w:r>
+        <w:rPr>
+          <w:rFonts w:ascii="Courier New" w:hAnsi="Courier New" w:cs="Courier New"/>
+        </w:rPr>
+        <w:t xml:space="preserve">- Ri, </w:t>
+      </w:r>
+      <w:proofErr w:type="spellStart"/>
+      <w:r>
+        <w:rPr>
+          <w:rFonts w:ascii="Courier New" w:hAnsi="Courier New" w:cs="Courier New"/>
+        </w:rPr>
+        <w:t>Rj</w:t>
+      </w:r>
+      <w:proofErr w:type="spellEnd"/>
+      <w:r>
+        <w:rPr>
+          <w:rFonts w:ascii="Courier New" w:hAnsi="Courier New" w:cs="Courier New"/>
+        </w:rPr>
+        <w:t xml:space="preserve"> signify source registers</w:t>
+      </w:r>
+    </w:p>
+    <w:p>
+      <w:pPr>
+        <w:pStyle w:val="PlainText"/>
+        <w:tabs>
+          <w:tab w:val="left" w:pos="180"/>
+          <w:tab w:val="left" w:pos="360"/>
+        </w:tabs>
+        <w:rPr>
+          <w:rFonts w:ascii="Courier New" w:hAnsi="Courier New" w:cs="Courier New"/>
+        </w:rPr>
+      </w:pPr>
+      <w:r>
+        <w:rPr>
+          <w:rFonts w:ascii="Courier New" w:hAnsi="Courier New" w:cs="Courier New"/>
+        </w:rPr>
+        <w:t xml:space="preserve"> </w:t>
+      </w:r>
+      <w:r>
+        <w:rPr>
+          <w:rFonts w:ascii="Courier New" w:hAnsi="Courier New" w:cs="Courier New"/>
+        </w:rPr>
+        <w:tab/>
+      </w:r>
+      <w:r>
+        <w:rPr>
+          <w:rFonts w:ascii="Courier New" w:hAnsi="Courier New" w:cs="Courier New"/>
+        </w:rPr>
+        <w:tab/>
+      </w:r>
+      <w:r>
+        <w:rPr>
+          <w:rFonts w:ascii="Courier New" w:hAnsi="Courier New" w:cs="Courier New"/>
+        </w:rPr>
+        <w:t>- # precedes immediate values</w:t>
+      </w:r>
+    </w:p>
+    <w:p>
+      <w:pPr>
+        <w:pStyle w:val="PlainText"/>
+        <w:tabs>
+          <w:tab w:val="left" w:pos="180"/>
+          <w:tab w:val="left" w:pos="360"/>
+        </w:tabs>
+        <w:rPr>
+          <w:rFonts w:ascii="Courier New" w:hAnsi="Courier New" w:cs="Courier New"/>
+        </w:rPr>
+      </w:pPr>
+      <w:r>
+        <w:rPr>
+          <w:rFonts w:ascii="Courier New" w:hAnsi="Courier New" w:cs="Courier New"/>
+        </w:rPr>
+        <w:tab/>
+      </w:r>
+      <w:r>
+        <w:rPr>
+          <w:rFonts w:ascii="Courier New" w:hAnsi="Courier New" w:cs="Courier New"/>
+        </w:rPr>
+        <w:t>- Encoding format:</w:t>
+      </w:r>
+    </w:p>
+    <w:p>
+      <w:pPr>
+        <w:pStyle w:val="PlainText"/>
+        <w:tabs>
+          <w:tab w:val="left" w:pos="180"/>
+          <w:tab w:val="left" w:pos="360"/>
+        </w:tabs>
+        <w:rPr>
+          <w:rFonts w:ascii="Courier New" w:hAnsi="Courier New" w:cs="Courier New"/>
+        </w:rPr>
+      </w:pPr>
+      <w:r>
+        <w:rPr>
+          <w:rFonts w:ascii="Courier New" w:hAnsi="Courier New" w:cs="Courier New"/>
+        </w:rPr>
+        <w:tab/>
+      </w:r>
+      <w:r>
+        <w:rPr>
+          <w:rFonts w:ascii="Courier New" w:hAnsi="Courier New" w:cs="Courier New"/>
+        </w:rPr>
+        <w:tab/>
+      </w:r>
+      <w:r>
+        <w:rPr>
+          <w:rFonts w:ascii="Courier New" w:hAnsi="Courier New" w:cs="Courier New"/>
+        </w:rPr>
+        <w:t>- Instructions encoded with 5 bits</w:t>
+      </w:r>
+    </w:p>
+    <w:p>
+      <w:pPr>
+        <w:pStyle w:val="PlainText"/>
+        <w:tabs>
+          <w:tab w:val="left" w:pos="180"/>
+          <w:tab w:val="left" w:pos="360"/>
+        </w:tabs>
+        <w:rPr>
+          <w:rFonts w:ascii="Courier New" w:hAnsi="Courier New" w:cs="Courier New"/>
+        </w:rPr>
+      </w:pPr>
+      <w:r>
+        <w:rPr>
+          <w:rFonts w:ascii="Courier New" w:hAnsi="Courier New" w:cs="Courier New"/>
+        </w:rPr>
+        <w:tab/>
+      </w:r>
+      <w:r>
+        <w:rPr>
+          <w:rFonts w:ascii="Courier New" w:hAnsi="Courier New" w:cs="Courier New"/>
+        </w:rPr>
+        <w:tab/>
+      </w:r>
+      <w:r>
+        <w:rPr>
+          <w:rFonts w:ascii="Courier New" w:hAnsi="Courier New" w:cs="Courier New"/>
+        </w:rPr>
+        <w:t>- Registers addressed with 5 bits</w:t>
       </w:r>
     </w:p>
     <w:p>

</xml_diff>